<commit_message>
deleted:    PW1_Bayu wahyu pambudi_Membuat Galeri Gambar Dinamis dengan jQuery.pdf 	new file:   PW1_Bayu_wahyu_pambudi_.pdf 	modified:   Tugas 6.docx 	new file:   ~$ugas 6.docx
</commit_message>
<xml_diff>
--- a/Tugas 6.docx
+++ b/Tugas 6.docx
@@ -29,6 +29,153 @@
         </w:rPr>
         <w:t xml:space="preserve"> 6</w:t>
       </w:r>
+    </w:p>
+    <w:p>
+      <w:pPr>
+        <w:rPr>
+          <w:rFonts w:ascii="Times New Roman" w:hAnsi="Times New Roman" w:cs="Times New Roman"/>
+        </w:rPr>
+      </w:pPr>
+      <w:r>
+        <w:rPr>
+          <w:rFonts w:ascii="Times New Roman" w:hAnsi="Times New Roman" w:cs="Times New Roman"/>
+        </w:rPr>
+        <w:t>Nama</w:t>
+      </w:r>
+      <w:r>
+        <w:rPr>
+          <w:rFonts w:ascii="Times New Roman" w:hAnsi="Times New Roman" w:cs="Times New Roman"/>
+        </w:rPr>
+        <w:tab/>
+      </w:r>
+      <w:r>
+        <w:rPr>
+          <w:rFonts w:ascii="Times New Roman" w:hAnsi="Times New Roman" w:cs="Times New Roman"/>
+        </w:rPr>
+        <w:tab/>
+        <w:t xml:space="preserve">: Bayu </w:t>
+      </w:r>
+      <w:proofErr w:type="spellStart"/>
+      <w:proofErr w:type="gramStart"/>
+      <w:r>
+        <w:rPr>
+          <w:rFonts w:ascii="Times New Roman" w:hAnsi="Times New Roman" w:cs="Times New Roman"/>
+        </w:rPr>
+        <w:t>wahyu</w:t>
+      </w:r>
+      <w:proofErr w:type="spellEnd"/>
+      <w:r>
+        <w:rPr>
+          <w:rFonts w:ascii="Times New Roman" w:hAnsi="Times New Roman" w:cs="Times New Roman"/>
+        </w:rPr>
+        <w:t xml:space="preserve">  </w:t>
+      </w:r>
+      <w:proofErr w:type="spellStart"/>
+      <w:r>
+        <w:rPr>
+          <w:rFonts w:ascii="Times New Roman" w:hAnsi="Times New Roman" w:cs="Times New Roman"/>
+        </w:rPr>
+        <w:t>pambudi</w:t>
+      </w:r>
+      <w:proofErr w:type="spellEnd"/>
+      <w:proofErr w:type="gramEnd"/>
+    </w:p>
+    <w:p>
+      <w:pPr>
+        <w:rPr>
+          <w:rFonts w:ascii="Times New Roman" w:hAnsi="Times New Roman" w:cs="Times New Roman"/>
+        </w:rPr>
+      </w:pPr>
+      <w:proofErr w:type="spellStart"/>
+      <w:r>
+        <w:rPr>
+          <w:rFonts w:ascii="Times New Roman" w:hAnsi="Times New Roman" w:cs="Times New Roman"/>
+        </w:rPr>
+        <w:t>Universita</w:t>
+      </w:r>
+      <w:proofErr w:type="spellEnd"/>
+      <w:r>
+        <w:rPr>
+          <w:rFonts w:ascii="Times New Roman" w:hAnsi="Times New Roman" w:cs="Times New Roman"/>
+        </w:rPr>
+        <w:tab/>
+        <w:t xml:space="preserve">: </w:t>
+      </w:r>
+      <w:proofErr w:type="spellStart"/>
+      <w:r>
+        <w:rPr>
+          <w:rFonts w:ascii="Times New Roman" w:hAnsi="Times New Roman" w:cs="Times New Roman"/>
+        </w:rPr>
+        <w:t>Universita</w:t>
+      </w:r>
+      <w:proofErr w:type="spellEnd"/>
+      <w:r>
+        <w:rPr>
+          <w:rFonts w:ascii="Times New Roman" w:hAnsi="Times New Roman" w:cs="Times New Roman"/>
+        </w:rPr>
+        <w:t xml:space="preserve"> Negeri Surabaya</w:t>
+      </w:r>
+    </w:p>
+    <w:p>
+      <w:pPr>
+        <w:rPr>
+          <w:rFonts w:ascii="Times New Roman" w:hAnsi="Times New Roman" w:cs="Times New Roman"/>
+        </w:rPr>
+      </w:pPr>
+      <w:proofErr w:type="spellStart"/>
+      <w:r>
+        <w:rPr>
+          <w:rFonts w:ascii="Times New Roman" w:hAnsi="Times New Roman" w:cs="Times New Roman"/>
+        </w:rPr>
+        <w:t>Kelompok</w:t>
+      </w:r>
+      <w:proofErr w:type="spellEnd"/>
+      <w:r>
+        <w:rPr>
+          <w:rFonts w:ascii="Times New Roman" w:hAnsi="Times New Roman" w:cs="Times New Roman"/>
+        </w:rPr>
+        <w:tab/>
+        <w:t xml:space="preserve">: </w:t>
+      </w:r>
+      <w:proofErr w:type="spellStart"/>
+      <w:r>
+        <w:rPr>
+          <w:rFonts w:ascii="Times New Roman" w:hAnsi="Times New Roman" w:cs="Times New Roman"/>
+        </w:rPr>
+        <w:t>Kelompok</w:t>
+      </w:r>
+      <w:proofErr w:type="spellEnd"/>
+      <w:r>
+        <w:rPr>
+          <w:rFonts w:ascii="Times New Roman" w:hAnsi="Times New Roman" w:cs="Times New Roman"/>
+        </w:rPr>
+        <w:t xml:space="preserve"> 5</w:t>
+      </w:r>
+    </w:p>
+    <w:p>
+      <w:r>
+        <w:rPr>
+          <w:rFonts w:ascii="Times New Roman" w:hAnsi="Times New Roman" w:cs="Times New Roman"/>
+        </w:rPr>
+        <w:t xml:space="preserve">Link Repository: </w:t>
+      </w:r>
+      <w:hyperlink r:id="rId6" w:history="1">
+        <w:r>
+          <w:rPr>
+            <w:rStyle w:val="Hyperlink"/>
+          </w:rPr>
+          <w:t>http://localhost:8000/admin/galleries/index.php</w:t>
+        </w:r>
+      </w:hyperlink>
+    </w:p>
+    <w:p>
+      <w:pPr>
+        <w:rPr>
+          <w:rFonts w:ascii="Times New Roman" w:hAnsi="Times New Roman" w:cs="Times New Roman"/>
+          <w:sz w:val="28"/>
+          <w:szCs w:val="36"/>
+        </w:rPr>
+      </w:pPr>
     </w:p>
     <w:p>
       <w:pPr>
@@ -102,7 +249,7 @@
                     </pic:cNvPicPr>
                   </pic:nvPicPr>
                   <pic:blipFill>
-                    <a:blip r:embed="rId5">
+                    <a:blip r:embed="rId7">
                       <a:extLst>
                         <a:ext uri="{28A0092B-C50C-407E-A947-70E740481C1C}">
                           <a14:useLocalDpi xmlns:a14="http://schemas.microsoft.com/office/drawing/2010/main" val="0"/>
@@ -238,6 +385,7 @@
       <w:r>
         <w:rPr>
           <w:rFonts w:ascii="Times New Roman" w:hAnsi="Times New Roman" w:cs="Times New Roman"/>
+          <w:noProof/>
           <w:sz w:val="24"/>
           <w:szCs w:val="32"/>
         </w:rPr>
@@ -257,7 +405,7 @@
                     <pic:cNvPicPr/>
                   </pic:nvPicPr>
                   <pic:blipFill>
-                    <a:blip r:embed="rId6"/>
+                    <a:blip r:embed="rId8"/>
                     <a:stretch>
                       <a:fillRect/>
                     </a:stretch>
@@ -350,6 +498,7 @@
       <w:r>
         <w:rPr>
           <w:rFonts w:ascii="Times New Roman" w:hAnsi="Times New Roman" w:cs="Times New Roman"/>
+          <w:noProof/>
           <w:sz w:val="24"/>
           <w:szCs w:val="32"/>
         </w:rPr>
@@ -369,7 +518,7 @@
                     <pic:cNvPicPr/>
                   </pic:nvPicPr>
                   <pic:blipFill>
-                    <a:blip r:embed="rId7"/>
+                    <a:blip r:embed="rId9"/>
                     <a:stretch>
                       <a:fillRect/>
                     </a:stretch>
@@ -403,15 +552,58 @@
           <w:szCs w:val="32"/>
         </w:rPr>
       </w:pPr>
-      <w:proofErr w:type="spellStart"/>
-      <w:r>
-        <w:rPr>
-          <w:rFonts w:ascii="Times New Roman" w:hAnsi="Times New Roman" w:cs="Times New Roman"/>
-          <w:b/>
-          <w:bCs/>
-          <w:sz w:val="24"/>
-          <w:szCs w:val="32"/>
-        </w:rPr>
+    </w:p>
+    <w:p>
+      <w:pPr>
+        <w:tabs>
+          <w:tab w:val="left" w:pos="192"/>
+        </w:tabs>
+        <w:rPr>
+          <w:rFonts w:ascii="Times New Roman" w:hAnsi="Times New Roman" w:cs="Times New Roman"/>
+          <w:b/>
+          <w:bCs/>
+          <w:sz w:val="24"/>
+          <w:szCs w:val="32"/>
+        </w:rPr>
+      </w:pPr>
+    </w:p>
+    <w:p>
+      <w:pPr>
+        <w:tabs>
+          <w:tab w:val="left" w:pos="192"/>
+        </w:tabs>
+        <w:rPr>
+          <w:rFonts w:ascii="Times New Roman" w:hAnsi="Times New Roman" w:cs="Times New Roman"/>
+          <w:b/>
+          <w:bCs/>
+          <w:sz w:val="24"/>
+          <w:szCs w:val="32"/>
+        </w:rPr>
+      </w:pPr>
+    </w:p>
+    <w:p>
+      <w:pPr>
+        <w:tabs>
+          <w:tab w:val="left" w:pos="192"/>
+        </w:tabs>
+        <w:rPr>
+          <w:rFonts w:ascii="Times New Roman" w:hAnsi="Times New Roman" w:cs="Times New Roman"/>
+          <w:b/>
+          <w:bCs/>
+          <w:sz w:val="24"/>
+          <w:szCs w:val="32"/>
+        </w:rPr>
+      </w:pPr>
+      <w:proofErr w:type="spellStart"/>
+      <w:r>
+        <w:rPr>
+          <w:rFonts w:ascii="Times New Roman" w:hAnsi="Times New Roman" w:cs="Times New Roman"/>
+          <w:b/>
+          <w:bCs/>
+          <w:sz w:val="24"/>
+          <w:szCs w:val="32"/>
+        </w:rPr>
+        <w:lastRenderedPageBreak/>
         <w:t>Melakukan</w:t>
       </w:r>
       <w:proofErr w:type="spellEnd"/>
@@ -627,15 +819,7 @@
           <w:sz w:val="24"/>
           <w:szCs w:val="32"/>
         </w:rPr>
-        <w:t xml:space="preserve"> dan </w:t>
-      </w:r>
-      <w:r>
-        <w:rPr>
-          <w:rFonts w:ascii="Times New Roman" w:hAnsi="Times New Roman" w:cs="Times New Roman"/>
-          <w:sz w:val="24"/>
-          <w:szCs w:val="32"/>
-        </w:rPr>
-        <w:t xml:space="preserve">data </w:t>
+        <w:t xml:space="preserve"> dan data </w:t>
       </w:r>
       <w:proofErr w:type="spellStart"/>
       <w:r>
@@ -702,7 +886,7 @@
                     </pic:cNvPicPr>
                   </pic:nvPicPr>
                   <pic:blipFill>
-                    <a:blip r:embed="rId8">
+                    <a:blip r:embed="rId10">
                       <a:extLst>
                         <a:ext uri="{28A0092B-C50C-407E-A947-70E740481C1C}">
                           <a14:useLocalDpi xmlns:a14="http://schemas.microsoft.com/office/drawing/2010/main" val="0"/>
@@ -752,7 +936,6 @@
           <w:sz w:val="24"/>
           <w:szCs w:val="32"/>
         </w:rPr>
-        <w:lastRenderedPageBreak/>
         <w:t>jalankan</w:t>
       </w:r>
       <w:proofErr w:type="spellEnd"/>
@@ -1043,7 +1226,7 @@
                     </pic:cNvPicPr>
                   </pic:nvPicPr>
                   <pic:blipFill>
-                    <a:blip r:embed="rId9" cstate="print">
+                    <a:blip r:embed="rId11" cstate="print">
                       <a:extLst>
                         <a:ext uri="{28A0092B-C50C-407E-A947-70E740481C1C}">
                           <a14:useLocalDpi xmlns:a14="http://schemas.microsoft.com/office/drawing/2010/main" val="0"/>
@@ -1075,6 +1258,513 @@
         </w:drawing>
       </w:r>
     </w:p>
+    <w:p>
+      <w:pPr>
+        <w:tabs>
+          <w:tab w:val="left" w:pos="192"/>
+        </w:tabs>
+        <w:rPr>
+          <w:rFonts w:ascii="Times New Roman" w:hAnsi="Times New Roman" w:cs="Times New Roman"/>
+          <w:b/>
+          <w:bCs/>
+          <w:sz w:val="24"/>
+          <w:szCs w:val="32"/>
+        </w:rPr>
+      </w:pPr>
+    </w:p>
+    <w:p>
+      <w:pPr>
+        <w:tabs>
+          <w:tab w:val="left" w:pos="192"/>
+        </w:tabs>
+        <w:rPr>
+          <w:rFonts w:ascii="Times New Roman" w:hAnsi="Times New Roman" w:cs="Times New Roman"/>
+          <w:b/>
+          <w:bCs/>
+          <w:sz w:val="24"/>
+          <w:szCs w:val="32"/>
+        </w:rPr>
+      </w:pPr>
+    </w:p>
+    <w:p>
+      <w:pPr>
+        <w:tabs>
+          <w:tab w:val="left" w:pos="192"/>
+        </w:tabs>
+        <w:rPr>
+          <w:rFonts w:ascii="Times New Roman" w:hAnsi="Times New Roman" w:cs="Times New Roman"/>
+          <w:b/>
+          <w:bCs/>
+          <w:sz w:val="24"/>
+          <w:szCs w:val="32"/>
+        </w:rPr>
+      </w:pPr>
+    </w:p>
+    <w:p>
+      <w:pPr>
+        <w:tabs>
+          <w:tab w:val="left" w:pos="192"/>
+        </w:tabs>
+        <w:rPr>
+          <w:rFonts w:ascii="Times New Roman" w:hAnsi="Times New Roman" w:cs="Times New Roman"/>
+          <w:b/>
+          <w:bCs/>
+          <w:sz w:val="24"/>
+          <w:szCs w:val="32"/>
+        </w:rPr>
+      </w:pPr>
+    </w:p>
+    <w:p>
+      <w:pPr>
+        <w:tabs>
+          <w:tab w:val="left" w:pos="192"/>
+        </w:tabs>
+        <w:rPr>
+          <w:rFonts w:ascii="Times New Roman" w:hAnsi="Times New Roman" w:cs="Times New Roman"/>
+          <w:b/>
+          <w:bCs/>
+          <w:sz w:val="24"/>
+          <w:szCs w:val="32"/>
+        </w:rPr>
+      </w:pPr>
+    </w:p>
+    <w:p>
+      <w:pPr>
+        <w:tabs>
+          <w:tab w:val="left" w:pos="192"/>
+        </w:tabs>
+        <w:rPr>
+          <w:rFonts w:ascii="Times New Roman" w:hAnsi="Times New Roman" w:cs="Times New Roman"/>
+          <w:b/>
+          <w:bCs/>
+          <w:sz w:val="24"/>
+          <w:szCs w:val="32"/>
+        </w:rPr>
+      </w:pPr>
+    </w:p>
+    <w:p>
+      <w:pPr>
+        <w:tabs>
+          <w:tab w:val="left" w:pos="192"/>
+        </w:tabs>
+        <w:rPr>
+          <w:rFonts w:ascii="Times New Roman" w:hAnsi="Times New Roman" w:cs="Times New Roman"/>
+          <w:b/>
+          <w:bCs/>
+          <w:sz w:val="24"/>
+          <w:szCs w:val="32"/>
+        </w:rPr>
+      </w:pPr>
+    </w:p>
+    <w:p>
+      <w:pPr>
+        <w:tabs>
+          <w:tab w:val="left" w:pos="192"/>
+        </w:tabs>
+        <w:rPr>
+          <w:rFonts w:ascii="Times New Roman" w:hAnsi="Times New Roman" w:cs="Times New Roman"/>
+          <w:b/>
+          <w:bCs/>
+          <w:sz w:val="24"/>
+          <w:szCs w:val="32"/>
+        </w:rPr>
+      </w:pPr>
+    </w:p>
+    <w:p>
+      <w:pPr>
+        <w:tabs>
+          <w:tab w:val="left" w:pos="192"/>
+        </w:tabs>
+        <w:rPr>
+          <w:rFonts w:ascii="Times New Roman" w:hAnsi="Times New Roman" w:cs="Times New Roman"/>
+          <w:b/>
+          <w:bCs/>
+          <w:sz w:val="24"/>
+          <w:szCs w:val="32"/>
+        </w:rPr>
+      </w:pPr>
+    </w:p>
+    <w:p>
+      <w:pPr>
+        <w:tabs>
+          <w:tab w:val="left" w:pos="192"/>
+        </w:tabs>
+        <w:rPr>
+          <w:rFonts w:ascii="Times New Roman" w:hAnsi="Times New Roman" w:cs="Times New Roman"/>
+          <w:b/>
+          <w:bCs/>
+          <w:sz w:val="24"/>
+          <w:szCs w:val="32"/>
+        </w:rPr>
+      </w:pPr>
+    </w:p>
+    <w:p>
+      <w:pPr>
+        <w:tabs>
+          <w:tab w:val="left" w:pos="192"/>
+        </w:tabs>
+        <w:rPr>
+          <w:rFonts w:ascii="Times New Roman" w:hAnsi="Times New Roman" w:cs="Times New Roman"/>
+          <w:b/>
+          <w:bCs/>
+          <w:sz w:val="24"/>
+          <w:szCs w:val="32"/>
+        </w:rPr>
+      </w:pPr>
+    </w:p>
+    <w:p>
+      <w:pPr>
+        <w:tabs>
+          <w:tab w:val="left" w:pos="192"/>
+        </w:tabs>
+        <w:rPr>
+          <w:rFonts w:ascii="Times New Roman" w:hAnsi="Times New Roman" w:cs="Times New Roman"/>
+          <w:b/>
+          <w:bCs/>
+          <w:sz w:val="24"/>
+          <w:szCs w:val="32"/>
+        </w:rPr>
+      </w:pPr>
+    </w:p>
+    <w:p>
+      <w:pPr>
+        <w:tabs>
+          <w:tab w:val="left" w:pos="192"/>
+        </w:tabs>
+        <w:rPr>
+          <w:rFonts w:ascii="Times New Roman" w:hAnsi="Times New Roman" w:cs="Times New Roman"/>
+          <w:b/>
+          <w:bCs/>
+          <w:sz w:val="24"/>
+          <w:szCs w:val="32"/>
+        </w:rPr>
+      </w:pPr>
+    </w:p>
+    <w:p>
+      <w:pPr>
+        <w:tabs>
+          <w:tab w:val="left" w:pos="192"/>
+        </w:tabs>
+        <w:rPr>
+          <w:rFonts w:ascii="Times New Roman" w:hAnsi="Times New Roman" w:cs="Times New Roman"/>
+          <w:b/>
+          <w:bCs/>
+          <w:sz w:val="24"/>
+          <w:szCs w:val="32"/>
+        </w:rPr>
+      </w:pPr>
+      <w:proofErr w:type="spellStart"/>
+      <w:r>
+        <w:rPr>
+          <w:rFonts w:ascii="Times New Roman" w:hAnsi="Times New Roman" w:cs="Times New Roman"/>
+          <w:b/>
+          <w:bCs/>
+          <w:sz w:val="24"/>
+          <w:szCs w:val="32"/>
+        </w:rPr>
+        <w:lastRenderedPageBreak/>
+        <w:t>Membuat</w:t>
+      </w:r>
+      <w:proofErr w:type="spellEnd"/>
+      <w:r>
+        <w:rPr>
+          <w:rFonts w:ascii="Times New Roman" w:hAnsi="Times New Roman" w:cs="Times New Roman"/>
+          <w:b/>
+          <w:bCs/>
+          <w:sz w:val="24"/>
+          <w:szCs w:val="32"/>
+        </w:rPr>
+        <w:t xml:space="preserve"> Script PHP </w:t>
+      </w:r>
+      <w:proofErr w:type="spellStart"/>
+      <w:r>
+        <w:rPr>
+          <w:rFonts w:ascii="Times New Roman" w:hAnsi="Times New Roman" w:cs="Times New Roman"/>
+          <w:b/>
+          <w:bCs/>
+          <w:sz w:val="24"/>
+          <w:szCs w:val="32"/>
+        </w:rPr>
+        <w:t>untuk</w:t>
+      </w:r>
+      <w:proofErr w:type="spellEnd"/>
+      <w:r>
+        <w:rPr>
+          <w:rFonts w:ascii="Times New Roman" w:hAnsi="Times New Roman" w:cs="Times New Roman"/>
+          <w:b/>
+          <w:bCs/>
+          <w:sz w:val="24"/>
+          <w:szCs w:val="32"/>
+        </w:rPr>
+        <w:t xml:space="preserve"> Upload Gambar</w:t>
+      </w:r>
+    </w:p>
+    <w:p>
+      <w:pPr>
+        <w:tabs>
+          <w:tab w:val="left" w:pos="192"/>
+        </w:tabs>
+        <w:rPr>
+          <w:rFonts w:ascii="Times New Roman" w:hAnsi="Times New Roman" w:cs="Times New Roman"/>
+          <w:sz w:val="24"/>
+          <w:szCs w:val="32"/>
+        </w:rPr>
+      </w:pPr>
+      <w:r>
+        <w:rPr>
+          <w:rFonts w:ascii="Times New Roman" w:hAnsi="Times New Roman" w:cs="Times New Roman"/>
+          <w:noProof/>
+          <w:sz w:val="24"/>
+          <w:szCs w:val="32"/>
+        </w:rPr>
+        <w:drawing>
+          <wp:inline distT="0" distB="0" distL="0" distR="0" wp14:anchorId="65DA3E99" wp14:editId="3252FB87">
+            <wp:extent cx="3954780" cy="8519959"/>
+            <wp:effectExtent l="0" t="0" r="7620" b="0"/>
+            <wp:docPr id="1909795065" name="Picture 1"/>
+            <wp:cNvGraphicFramePr>
+              <a:graphicFrameLocks xmlns:a="http://schemas.openxmlformats.org/drawingml/2006/main" noChangeAspect="1"/>
+            </wp:cNvGraphicFramePr>
+            <a:graphic xmlns:a="http://schemas.openxmlformats.org/drawingml/2006/main">
+              <a:graphicData uri="http://schemas.openxmlformats.org/drawingml/2006/picture">
+                <pic:pic xmlns:pic="http://schemas.openxmlformats.org/drawingml/2006/picture">
+                  <pic:nvPicPr>
+                    <pic:cNvPr id="1909795065" name="Picture 1909795065"/>
+                    <pic:cNvPicPr/>
+                  </pic:nvPicPr>
+                  <pic:blipFill>
+                    <a:blip r:embed="rId12" cstate="print">
+                      <a:extLst>
+                        <a:ext uri="{28A0092B-C50C-407E-A947-70E740481C1C}">
+                          <a14:useLocalDpi xmlns:a14="http://schemas.microsoft.com/office/drawing/2010/main" val="0"/>
+                        </a:ext>
+                      </a:extLst>
+                    </a:blip>
+                    <a:stretch>
+                      <a:fillRect/>
+                    </a:stretch>
+                  </pic:blipFill>
+                  <pic:spPr>
+                    <a:xfrm>
+                      <a:off x="0" y="0"/>
+                      <a:ext cx="3958185" cy="8527294"/>
+                    </a:xfrm>
+                    <a:prstGeom prst="rect">
+                      <a:avLst/>
+                    </a:prstGeom>
+                  </pic:spPr>
+                </pic:pic>
+              </a:graphicData>
+            </a:graphic>
+          </wp:inline>
+        </w:drawing>
+      </w:r>
+    </w:p>
+    <w:p>
+      <w:pPr>
+        <w:tabs>
+          <w:tab w:val="left" w:pos="192"/>
+        </w:tabs>
+        <w:rPr>
+          <w:rFonts w:ascii="Times New Roman" w:hAnsi="Times New Roman" w:cs="Times New Roman"/>
+          <w:sz w:val="24"/>
+          <w:szCs w:val="32"/>
+        </w:rPr>
+      </w:pPr>
+      <w:proofErr w:type="spellStart"/>
+      <w:r>
+        <w:rPr>
+          <w:rFonts w:ascii="Times New Roman" w:hAnsi="Times New Roman" w:cs="Times New Roman"/>
+          <w:sz w:val="24"/>
+          <w:szCs w:val="32"/>
+        </w:rPr>
+        <w:lastRenderedPageBreak/>
+        <w:t>Untuk</w:t>
+      </w:r>
+      <w:proofErr w:type="spellEnd"/>
+      <w:r>
+        <w:rPr>
+          <w:rFonts w:ascii="Times New Roman" w:hAnsi="Times New Roman" w:cs="Times New Roman"/>
+          <w:sz w:val="24"/>
+          <w:szCs w:val="32"/>
+        </w:rPr>
+        <w:t xml:space="preserve"> </w:t>
+      </w:r>
+      <w:proofErr w:type="spellStart"/>
+      <w:r>
+        <w:rPr>
+          <w:rFonts w:ascii="Times New Roman" w:hAnsi="Times New Roman" w:cs="Times New Roman"/>
+          <w:sz w:val="24"/>
+          <w:szCs w:val="32"/>
+        </w:rPr>
+        <w:t>tampilannya</w:t>
+      </w:r>
+      <w:proofErr w:type="spellEnd"/>
+      <w:r>
+        <w:rPr>
+          <w:rFonts w:ascii="Times New Roman" w:hAnsi="Times New Roman" w:cs="Times New Roman"/>
+          <w:sz w:val="24"/>
+          <w:szCs w:val="32"/>
+        </w:rPr>
+        <w:t xml:space="preserve"> </w:t>
+      </w:r>
+    </w:p>
+    <w:p>
+      <w:pPr>
+        <w:tabs>
+          <w:tab w:val="left" w:pos="192"/>
+        </w:tabs>
+        <w:rPr>
+          <w:rFonts w:ascii="Times New Roman" w:hAnsi="Times New Roman" w:cs="Times New Roman"/>
+          <w:sz w:val="24"/>
+          <w:szCs w:val="32"/>
+        </w:rPr>
+      </w:pPr>
+      <w:r>
+        <w:rPr>
+          <w:noProof/>
+        </w:rPr>
+        <w:drawing>
+          <wp:inline distT="0" distB="0" distL="0" distR="0" wp14:anchorId="4ED6FB1A" wp14:editId="28AEAB29">
+            <wp:extent cx="5135880" cy="2888861"/>
+            <wp:effectExtent l="0" t="0" r="7620" b="6985"/>
+            <wp:docPr id="14870571" name="Picture 1"/>
+            <wp:cNvGraphicFramePr>
+              <a:graphicFrameLocks xmlns:a="http://schemas.openxmlformats.org/drawingml/2006/main" noChangeAspect="1"/>
+            </wp:cNvGraphicFramePr>
+            <a:graphic xmlns:a="http://schemas.openxmlformats.org/drawingml/2006/main">
+              <a:graphicData uri="http://schemas.openxmlformats.org/drawingml/2006/picture">
+                <pic:pic xmlns:pic="http://schemas.openxmlformats.org/drawingml/2006/picture">
+                  <pic:nvPicPr>
+                    <pic:cNvPr id="14870571" name=""/>
+                    <pic:cNvPicPr/>
+                  </pic:nvPicPr>
+                  <pic:blipFill>
+                    <a:blip r:embed="rId13"/>
+                    <a:stretch>
+                      <a:fillRect/>
+                    </a:stretch>
+                  </pic:blipFill>
+                  <pic:spPr>
+                    <a:xfrm>
+                      <a:off x="0" y="0"/>
+                      <a:ext cx="5138590" cy="2890385"/>
+                    </a:xfrm>
+                    <a:prstGeom prst="rect">
+                      <a:avLst/>
+                    </a:prstGeom>
+                  </pic:spPr>
+                </pic:pic>
+              </a:graphicData>
+            </a:graphic>
+          </wp:inline>
+        </w:drawing>
+      </w:r>
+    </w:p>
+    <w:p>
+      <w:pPr>
+        <w:tabs>
+          <w:tab w:val="left" w:pos="192"/>
+        </w:tabs>
+        <w:rPr>
+          <w:rFonts w:ascii="Times New Roman" w:hAnsi="Times New Roman" w:cs="Times New Roman"/>
+          <w:sz w:val="24"/>
+          <w:szCs w:val="32"/>
+        </w:rPr>
+      </w:pPr>
+      <w:proofErr w:type="spellStart"/>
+      <w:r>
+        <w:rPr>
+          <w:rFonts w:ascii="Times New Roman" w:hAnsi="Times New Roman" w:cs="Times New Roman"/>
+          <w:sz w:val="24"/>
+          <w:szCs w:val="32"/>
+        </w:rPr>
+        <w:t>Untuk</w:t>
+      </w:r>
+      <w:proofErr w:type="spellEnd"/>
+      <w:r>
+        <w:rPr>
+          <w:rFonts w:ascii="Times New Roman" w:hAnsi="Times New Roman" w:cs="Times New Roman"/>
+          <w:sz w:val="24"/>
+          <w:szCs w:val="32"/>
+        </w:rPr>
+        <w:t xml:space="preserve"> </w:t>
+      </w:r>
+      <w:proofErr w:type="spellStart"/>
+      <w:r>
+        <w:rPr>
+          <w:rFonts w:ascii="Times New Roman" w:hAnsi="Times New Roman" w:cs="Times New Roman"/>
+          <w:sz w:val="24"/>
+          <w:szCs w:val="32"/>
+        </w:rPr>
+        <w:t>hasilnya</w:t>
+      </w:r>
+      <w:proofErr w:type="spellEnd"/>
+    </w:p>
+    <w:p>
+      <w:pPr>
+        <w:tabs>
+          <w:tab w:val="left" w:pos="192"/>
+        </w:tabs>
+        <w:rPr>
+          <w:rFonts w:ascii="Times New Roman" w:hAnsi="Times New Roman" w:cs="Times New Roman"/>
+          <w:sz w:val="24"/>
+          <w:szCs w:val="32"/>
+        </w:rPr>
+      </w:pPr>
+      <w:r>
+        <w:rPr>
+          <w:noProof/>
+        </w:rPr>
+        <w:drawing>
+          <wp:inline distT="0" distB="0" distL="0" distR="0" wp14:anchorId="41265F85" wp14:editId="6D6E0F6F">
+            <wp:extent cx="4836279" cy="2720340"/>
+            <wp:effectExtent l="0" t="0" r="2540" b="3810"/>
+            <wp:docPr id="1722325274" name="Picture 1"/>
+            <wp:cNvGraphicFramePr>
+              <a:graphicFrameLocks xmlns:a="http://schemas.openxmlformats.org/drawingml/2006/main" noChangeAspect="1"/>
+            </wp:cNvGraphicFramePr>
+            <a:graphic xmlns:a="http://schemas.openxmlformats.org/drawingml/2006/main">
+              <a:graphicData uri="http://schemas.openxmlformats.org/drawingml/2006/picture">
+                <pic:pic xmlns:pic="http://schemas.openxmlformats.org/drawingml/2006/picture">
+                  <pic:nvPicPr>
+                    <pic:cNvPr id="1722325274" name=""/>
+                    <pic:cNvPicPr/>
+                  </pic:nvPicPr>
+                  <pic:blipFill>
+                    <a:blip r:embed="rId14"/>
+                    <a:stretch>
+                      <a:fillRect/>
+                    </a:stretch>
+                  </pic:blipFill>
+                  <pic:spPr>
+                    <a:xfrm>
+                      <a:off x="0" y="0"/>
+                      <a:ext cx="4837711" cy="2721146"/>
+                    </a:xfrm>
+                    <a:prstGeom prst="rect">
+                      <a:avLst/>
+                    </a:prstGeom>
+                  </pic:spPr>
+                </pic:pic>
+              </a:graphicData>
+            </a:graphic>
+          </wp:inline>
+        </w:drawing>
+      </w:r>
+    </w:p>
+    <w:p>
+      <w:pPr>
+        <w:tabs>
+          <w:tab w:val="left" w:pos="192"/>
+        </w:tabs>
+        <w:rPr>
+          <w:rFonts w:ascii="Times New Roman" w:hAnsi="Times New Roman" w:cs="Times New Roman"/>
+          <w:sz w:val="24"/>
+          <w:szCs w:val="32"/>
+        </w:rPr>
+      </w:pPr>
+    </w:p>
     <w:sectPr>
       <w:pgSz w:w="11906" w:h="16838"/>
       <w:pgMar w:top="1440" w:right="1440" w:bottom="1440" w:left="1440" w:header="708" w:footer="708" w:gutter="0"/>
@@ -1399,6 +2089,119 @@
       </w:pPr>
     </w:lvl>
   </w:abstractNum>
+  <w:abstractNum w:abstractNumId="3" w15:restartNumberingAfterBreak="0">
+    <w:nsid w:val="7CAD5D5D"/>
+    <w:multiLevelType w:val="multilevel"/>
+    <w:tmpl w:val="2AD6C2DC"/>
+    <w:lvl w:ilvl="0">
+      <w:start w:val="3"/>
+      <w:numFmt w:val="decimal"/>
+      <w:lvlText w:val="%1."/>
+      <w:lvlJc w:val="left"/>
+      <w:pPr>
+        <w:tabs>
+          <w:tab w:val="num" w:pos="720"/>
+        </w:tabs>
+        <w:ind w:left="720" w:hanging="360"/>
+      </w:pPr>
+    </w:lvl>
+    <w:lvl w:ilvl="1" w:tentative="1">
+      <w:start w:val="1"/>
+      <w:numFmt w:val="decimal"/>
+      <w:lvlText w:val="%2."/>
+      <w:lvlJc w:val="left"/>
+      <w:pPr>
+        <w:tabs>
+          <w:tab w:val="num" w:pos="1440"/>
+        </w:tabs>
+        <w:ind w:left="1440" w:hanging="360"/>
+      </w:pPr>
+    </w:lvl>
+    <w:lvl w:ilvl="2" w:tentative="1">
+      <w:start w:val="1"/>
+      <w:numFmt w:val="decimal"/>
+      <w:lvlText w:val="%3."/>
+      <w:lvlJc w:val="left"/>
+      <w:pPr>
+        <w:tabs>
+          <w:tab w:val="num" w:pos="2160"/>
+        </w:tabs>
+        <w:ind w:left="2160" w:hanging="360"/>
+      </w:pPr>
+    </w:lvl>
+    <w:lvl w:ilvl="3" w:tentative="1">
+      <w:start w:val="1"/>
+      <w:numFmt w:val="decimal"/>
+      <w:lvlText w:val="%4."/>
+      <w:lvlJc w:val="left"/>
+      <w:pPr>
+        <w:tabs>
+          <w:tab w:val="num" w:pos="2880"/>
+        </w:tabs>
+        <w:ind w:left="2880" w:hanging="360"/>
+      </w:pPr>
+    </w:lvl>
+    <w:lvl w:ilvl="4" w:tentative="1">
+      <w:start w:val="1"/>
+      <w:numFmt w:val="decimal"/>
+      <w:lvlText w:val="%5."/>
+      <w:lvlJc w:val="left"/>
+      <w:pPr>
+        <w:tabs>
+          <w:tab w:val="num" w:pos="3600"/>
+        </w:tabs>
+        <w:ind w:left="3600" w:hanging="360"/>
+      </w:pPr>
+    </w:lvl>
+    <w:lvl w:ilvl="5" w:tentative="1">
+      <w:start w:val="1"/>
+      <w:numFmt w:val="decimal"/>
+      <w:lvlText w:val="%6."/>
+      <w:lvlJc w:val="left"/>
+      <w:pPr>
+        <w:tabs>
+          <w:tab w:val="num" w:pos="4320"/>
+        </w:tabs>
+        <w:ind w:left="4320" w:hanging="360"/>
+      </w:pPr>
+    </w:lvl>
+    <w:lvl w:ilvl="6" w:tentative="1">
+      <w:start w:val="1"/>
+      <w:numFmt w:val="decimal"/>
+      <w:lvlText w:val="%7."/>
+      <w:lvlJc w:val="left"/>
+      <w:pPr>
+        <w:tabs>
+          <w:tab w:val="num" w:pos="5040"/>
+        </w:tabs>
+        <w:ind w:left="5040" w:hanging="360"/>
+      </w:pPr>
+    </w:lvl>
+    <w:lvl w:ilvl="7" w:tentative="1">
+      <w:start w:val="1"/>
+      <w:numFmt w:val="decimal"/>
+      <w:lvlText w:val="%8."/>
+      <w:lvlJc w:val="left"/>
+      <w:pPr>
+        <w:tabs>
+          <w:tab w:val="num" w:pos="5760"/>
+        </w:tabs>
+        <w:ind w:left="5760" w:hanging="360"/>
+      </w:pPr>
+    </w:lvl>
+    <w:lvl w:ilvl="8" w:tentative="1">
+      <w:start w:val="1"/>
+      <w:numFmt w:val="decimal"/>
+      <w:lvlText w:val="%9."/>
+      <w:lvlJc w:val="left"/>
+      <w:pPr>
+        <w:tabs>
+          <w:tab w:val="num" w:pos="6480"/>
+        </w:tabs>
+        <w:ind w:left="6480" w:hanging="360"/>
+      </w:pPr>
+    </w:lvl>
+  </w:abstractNum>
   <w:num w:numId="1" w16cid:durableId="2057122388">
     <w:abstractNumId w:val="0"/>
   </w:num>
@@ -1407,6 +2210,9 @@
   </w:num>
   <w:num w:numId="3" w16cid:durableId="410127813">
     <w:abstractNumId w:val="2"/>
+  </w:num>
+  <w:num w:numId="4" w16cid:durableId="288358419">
+    <w:abstractNumId w:val="3"/>
   </w:num>
 </w:numbering>
 </file>
@@ -1849,6 +2655,29 @@
       <w:contextualSpacing/>
     </w:pPr>
   </w:style>
+  <w:style w:type="character" w:styleId="Hyperlink">
+    <w:name w:val="Hyperlink"/>
+    <w:basedOn w:val="DefaultParagraphFont"/>
+    <w:uiPriority w:val="99"/>
+    <w:unhideWhenUsed/>
+    <w:rsid w:val="00C2662B"/>
+    <w:rPr>
+      <w:color w:val="0563C1" w:themeColor="hyperlink"/>
+      <w:u w:val="single"/>
+    </w:rPr>
+  </w:style>
+  <w:style w:type="character" w:styleId="UnresolvedMention">
+    <w:name w:val="Unresolved Mention"/>
+    <w:basedOn w:val="DefaultParagraphFont"/>
+    <w:uiPriority w:val="99"/>
+    <w:semiHidden/>
+    <w:unhideWhenUsed/>
+    <w:rsid w:val="00C2662B"/>
+    <w:rPr>
+      <w:color w:val="605E5C"/>
+      <w:shd w:val="clear" w:color="auto" w:fill="E1DFDD"/>
+    </w:rPr>
+  </w:style>
 </w:styles>
 </file>
 
@@ -2145,4 +2974,16 @@
     </a:ext>
   </a:extLst>
 </a:theme>
+</file>
+
+<file path=customXml/item1.xml><?xml version="1.0" encoding="utf-8"?>
+<b:Sources xmlns:b="http://schemas.openxmlformats.org/officeDocument/2006/bibliography" xmlns="http://schemas.openxmlformats.org/officeDocument/2006/bibliography" SelectedStyle="\APASixthEditionOfficeOnline.xsl" StyleName="APA" Version="6"/>
+</file>
+
+<file path=customXml/itemProps1.xml><?xml version="1.0" encoding="utf-8"?>
+<ds:datastoreItem xmlns:ds="http://schemas.openxmlformats.org/officeDocument/2006/customXml" ds:itemID="{425E42A8-366A-4DA6-89AC-B13699879C54}">
+  <ds:schemaRefs>
+    <ds:schemaRef ds:uri="http://schemas.openxmlformats.org/officeDocument/2006/bibliography"/>
+  </ds:schemaRefs>
+</ds:datastoreItem>
 </file>
</xml_diff>